<commit_message>
Question 1 of  assignment module  3
</commit_message>
<xml_diff>
--- a/exams/notes.docx
+++ b/exams/notes.docx
@@ -42,6 +42,8 @@
               <w:rFonts w:eastAsiaTheme="minorEastAsia" w:cstheme="minorBidi"/>
               <w:b w:val="0"/>
               <w:bCs w:val="0"/>
+              <w:i w:val="0"/>
+              <w:iCs w:val="0"/>
               <w:noProof/>
             </w:rPr>
           </w:pPr>
@@ -62,7 +64,7 @@
             </w:rPr>
             <w:fldChar w:fldCharType="separate"/>
           </w:r>
-          <w:hyperlink w:anchor="_Toc113782500" w:history="1">
+          <w:hyperlink w:anchor="_Toc114170983" w:history="1">
             <w:r>
               <w:rPr>
                 <w:rStyle w:val="Hyperlink"/>
@@ -89,7 +91,7 @@
                 <w:noProof/>
                 <w:webHidden/>
               </w:rPr>
-              <w:instrText xml:space="preserve"> PAGEREF _Toc113782500 \h </w:instrText>
+              <w:instrText xml:space="preserve"> PAGEREF _Toc114170983 \h </w:instrText>
             </w:r>
             <w:r>
               <w:rPr>
@@ -128,14 +130,14 @@
             </w:tabs>
             <w:rPr>
               <w:rFonts w:eastAsiaTheme="minorEastAsia" w:cstheme="minorBidi"/>
-              <w:i/>
-              <w:iCs/>
+              <w:b w:val="0"/>
+              <w:bCs w:val="0"/>
               <w:noProof/>
               <w:sz w:val="24"/>
               <w:szCs w:val="24"/>
             </w:rPr>
           </w:pPr>
-          <w:hyperlink w:anchor="_Toc113782501" w:history="1">
+          <w:hyperlink w:anchor="_Toc114170984" w:history="1">
             <w:r>
               <w:rPr>
                 <w:rStyle w:val="Hyperlink"/>
@@ -162,7 +164,7 @@
                 <w:noProof/>
                 <w:webHidden/>
               </w:rPr>
-              <w:instrText xml:space="preserve"> PAGEREF _Toc113782501 \h </w:instrText>
+              <w:instrText xml:space="preserve"> PAGEREF _Toc114170984 \h </w:instrText>
             </w:r>
             <w:r>
               <w:rPr>
@@ -201,14 +203,14 @@
             </w:tabs>
             <w:rPr>
               <w:rFonts w:eastAsiaTheme="minorEastAsia" w:cstheme="minorBidi"/>
-              <w:i/>
-              <w:iCs/>
+              <w:b w:val="0"/>
+              <w:bCs w:val="0"/>
               <w:noProof/>
               <w:sz w:val="24"/>
               <w:szCs w:val="24"/>
             </w:rPr>
           </w:pPr>
-          <w:hyperlink w:anchor="_Toc113782502" w:history="1">
+          <w:hyperlink w:anchor="_Toc114170985" w:history="1">
             <w:r>
               <w:rPr>
                 <w:rStyle w:val="Hyperlink"/>
@@ -235,7 +237,7 @@
                 <w:noProof/>
                 <w:webHidden/>
               </w:rPr>
-              <w:instrText xml:space="preserve"> PAGEREF _Toc113782502 \h </w:instrText>
+              <w:instrText xml:space="preserve"> PAGEREF _Toc114170985 \h </w:instrText>
             </w:r>
             <w:r>
               <w:rPr>
@@ -255,7 +257,7 @@
                 <w:noProof/>
                 <w:webHidden/>
               </w:rPr>
-              <w:t>2</w:t>
+              <w:t>3</w:t>
             </w:r>
             <w:r>
               <w:rPr>
@@ -274,14 +276,14 @@
             </w:tabs>
             <w:rPr>
               <w:rFonts w:eastAsiaTheme="minorEastAsia" w:cstheme="minorBidi"/>
-              <w:i/>
-              <w:iCs/>
+              <w:b w:val="0"/>
+              <w:bCs w:val="0"/>
               <w:noProof/>
               <w:sz w:val="24"/>
               <w:szCs w:val="24"/>
             </w:rPr>
           </w:pPr>
-          <w:hyperlink w:anchor="_Toc113782503" w:history="1">
+          <w:hyperlink w:anchor="_Toc114170986" w:history="1">
             <w:r>
               <w:rPr>
                 <w:rStyle w:val="Hyperlink"/>
@@ -308,7 +310,7 @@
                 <w:noProof/>
                 <w:webHidden/>
               </w:rPr>
-              <w:instrText xml:space="preserve"> PAGEREF _Toc113782503 \h </w:instrText>
+              <w:instrText xml:space="preserve"> PAGEREF _Toc114170986 \h </w:instrText>
             </w:r>
             <w:r>
               <w:rPr>
@@ -328,7 +330,7 @@
                 <w:noProof/>
                 <w:webHidden/>
               </w:rPr>
-              <w:t>2</w:t>
+              <w:t>3</w:t>
             </w:r>
             <w:r>
               <w:rPr>
@@ -352,7 +354,7 @@
               <w:szCs w:val="24"/>
             </w:rPr>
           </w:pPr>
-          <w:hyperlink w:anchor="_Toc113782504" w:history="1">
+          <w:hyperlink w:anchor="_Toc114170987" w:history="1">
             <w:r>
               <w:rPr>
                 <w:rStyle w:val="Hyperlink"/>
@@ -379,7 +381,7 @@
                 <w:noProof/>
                 <w:webHidden/>
               </w:rPr>
-              <w:instrText xml:space="preserve"> PAGEREF _Toc113782504 \h </w:instrText>
+              <w:instrText xml:space="preserve"> PAGEREF _Toc114170987 \h </w:instrText>
             </w:r>
             <w:r>
               <w:rPr>
@@ -399,7 +401,7 @@
                 <w:noProof/>
                 <w:webHidden/>
               </w:rPr>
-              <w:t>2</w:t>
+              <w:t>3</w:t>
             </w:r>
             <w:r>
               <w:rPr>
@@ -423,7 +425,7 @@
               <w:szCs w:val="24"/>
             </w:rPr>
           </w:pPr>
-          <w:hyperlink w:anchor="_Toc113782505" w:history="1">
+          <w:hyperlink w:anchor="_Toc114170988" w:history="1">
             <w:r>
               <w:rPr>
                 <w:rStyle w:val="Hyperlink"/>
@@ -450,7 +452,7 @@
                 <w:noProof/>
                 <w:webHidden/>
               </w:rPr>
-              <w:instrText xml:space="preserve"> PAGEREF _Toc113782505 \h </w:instrText>
+              <w:instrText xml:space="preserve"> PAGEREF _Toc114170988 \h </w:instrText>
             </w:r>
             <w:r>
               <w:rPr>
@@ -471,6 +473,363 @@
                 <w:webHidden/>
               </w:rPr>
               <w:t>3</w:t>
+            </w:r>
+            <w:r>
+              <w:rPr>
+                <w:noProof/>
+                <w:webHidden/>
+              </w:rPr>
+              <w:fldChar w:fldCharType="end"/>
+            </w:r>
+          </w:hyperlink>
+        </w:p>
+        <w:p>
+          <w:pPr>
+            <w:pStyle w:val="TOC2"/>
+            <w:tabs>
+              <w:tab w:val="right" w:leader="dot" w:pos="9350"/>
+            </w:tabs>
+            <w:rPr>
+              <w:rFonts w:eastAsiaTheme="minorEastAsia" w:cstheme="minorBidi"/>
+              <w:b w:val="0"/>
+              <w:bCs w:val="0"/>
+              <w:noProof/>
+              <w:sz w:val="24"/>
+              <w:szCs w:val="24"/>
+            </w:rPr>
+          </w:pPr>
+          <w:hyperlink w:anchor="_Toc114170989" w:history="1">
+            <w:r>
+              <w:rPr>
+                <w:rStyle w:val="Hyperlink"/>
+                <w:noProof/>
+              </w:rPr>
+              <w:t>Cellular Dynamics And High Throughput Biological Data</w:t>
+            </w:r>
+            <w:r>
+              <w:rPr>
+                <w:noProof/>
+                <w:webHidden/>
+              </w:rPr>
+              <w:tab/>
+            </w:r>
+            <w:r>
+              <w:rPr>
+                <w:noProof/>
+                <w:webHidden/>
+              </w:rPr>
+              <w:fldChar w:fldCharType="begin"/>
+            </w:r>
+            <w:r>
+              <w:rPr>
+                <w:noProof/>
+                <w:webHidden/>
+              </w:rPr>
+              <w:instrText xml:space="preserve"> PAGEREF _Toc114170989 \h </w:instrText>
+            </w:r>
+            <w:r>
+              <w:rPr>
+                <w:noProof/>
+                <w:webHidden/>
+              </w:rPr>
+            </w:r>
+            <w:r>
+              <w:rPr>
+                <w:noProof/>
+                <w:webHidden/>
+              </w:rPr>
+              <w:fldChar w:fldCharType="separate"/>
+            </w:r>
+            <w:r>
+              <w:rPr>
+                <w:noProof/>
+                <w:webHidden/>
+              </w:rPr>
+              <w:t>3</w:t>
+            </w:r>
+            <w:r>
+              <w:rPr>
+                <w:noProof/>
+                <w:webHidden/>
+              </w:rPr>
+              <w:fldChar w:fldCharType="end"/>
+            </w:r>
+          </w:hyperlink>
+        </w:p>
+        <w:p>
+          <w:pPr>
+            <w:pStyle w:val="TOC3"/>
+            <w:tabs>
+              <w:tab w:val="right" w:leader="dot" w:pos="9350"/>
+            </w:tabs>
+            <w:rPr>
+              <w:rFonts w:eastAsiaTheme="minorEastAsia" w:cstheme="minorBidi"/>
+              <w:noProof/>
+              <w:sz w:val="24"/>
+              <w:szCs w:val="24"/>
+            </w:rPr>
+          </w:pPr>
+          <w:hyperlink w:anchor="_Toc114170990" w:history="1">
+            <w:r>
+              <w:rPr>
+                <w:rStyle w:val="Hyperlink"/>
+                <w:noProof/>
+              </w:rPr>
+              <w:t>Measuring Protein Dynamics</w:t>
+            </w:r>
+            <w:r>
+              <w:rPr>
+                <w:noProof/>
+                <w:webHidden/>
+              </w:rPr>
+              <w:tab/>
+            </w:r>
+            <w:r>
+              <w:rPr>
+                <w:noProof/>
+                <w:webHidden/>
+              </w:rPr>
+              <w:fldChar w:fldCharType="begin"/>
+            </w:r>
+            <w:r>
+              <w:rPr>
+                <w:noProof/>
+                <w:webHidden/>
+              </w:rPr>
+              <w:instrText xml:space="preserve"> PAGEREF _Toc114170990 \h </w:instrText>
+            </w:r>
+            <w:r>
+              <w:rPr>
+                <w:noProof/>
+                <w:webHidden/>
+              </w:rPr>
+            </w:r>
+            <w:r>
+              <w:rPr>
+                <w:noProof/>
+                <w:webHidden/>
+              </w:rPr>
+              <w:fldChar w:fldCharType="separate"/>
+            </w:r>
+            <w:r>
+              <w:rPr>
+                <w:noProof/>
+                <w:webHidden/>
+              </w:rPr>
+              <w:t>3</w:t>
+            </w:r>
+            <w:r>
+              <w:rPr>
+                <w:noProof/>
+                <w:webHidden/>
+              </w:rPr>
+              <w:fldChar w:fldCharType="end"/>
+            </w:r>
+          </w:hyperlink>
+        </w:p>
+        <w:p>
+          <w:pPr>
+            <w:pStyle w:val="TOC3"/>
+            <w:tabs>
+              <w:tab w:val="right" w:leader="dot" w:pos="9350"/>
+            </w:tabs>
+            <w:rPr>
+              <w:rFonts w:eastAsiaTheme="minorEastAsia" w:cstheme="minorBidi"/>
+              <w:noProof/>
+              <w:sz w:val="24"/>
+              <w:szCs w:val="24"/>
+            </w:rPr>
+          </w:pPr>
+          <w:hyperlink w:anchor="_Toc114170991" w:history="1">
+            <w:r>
+              <w:rPr>
+                <w:rStyle w:val="Hyperlink"/>
+                <w:noProof/>
+              </w:rPr>
+              <w:t>Immunofluorescence Imaging</w:t>
+            </w:r>
+            <w:r>
+              <w:rPr>
+                <w:noProof/>
+                <w:webHidden/>
+              </w:rPr>
+              <w:tab/>
+            </w:r>
+            <w:r>
+              <w:rPr>
+                <w:noProof/>
+                <w:webHidden/>
+              </w:rPr>
+              <w:fldChar w:fldCharType="begin"/>
+            </w:r>
+            <w:r>
+              <w:rPr>
+                <w:noProof/>
+                <w:webHidden/>
+              </w:rPr>
+              <w:instrText xml:space="preserve"> PAGEREF _Toc114170991 \h </w:instrText>
+            </w:r>
+            <w:r>
+              <w:rPr>
+                <w:noProof/>
+                <w:webHidden/>
+              </w:rPr>
+            </w:r>
+            <w:r>
+              <w:rPr>
+                <w:noProof/>
+                <w:webHidden/>
+              </w:rPr>
+              <w:fldChar w:fldCharType="separate"/>
+            </w:r>
+            <w:r>
+              <w:rPr>
+                <w:noProof/>
+                <w:webHidden/>
+              </w:rPr>
+              <w:t>4</w:t>
+            </w:r>
+            <w:r>
+              <w:rPr>
+                <w:noProof/>
+                <w:webHidden/>
+              </w:rPr>
+              <w:fldChar w:fldCharType="end"/>
+            </w:r>
+          </w:hyperlink>
+        </w:p>
+        <w:p>
+          <w:pPr>
+            <w:pStyle w:val="TOC3"/>
+            <w:tabs>
+              <w:tab w:val="right" w:leader="dot" w:pos="9350"/>
+            </w:tabs>
+            <w:rPr>
+              <w:rFonts w:eastAsiaTheme="minorEastAsia" w:cstheme="minorBidi"/>
+              <w:noProof/>
+              <w:sz w:val="24"/>
+              <w:szCs w:val="24"/>
+            </w:rPr>
+          </w:pPr>
+          <w:hyperlink w:anchor="_Toc114170992" w:history="1">
+            <w:r>
+              <w:rPr>
+                <w:rStyle w:val="Hyperlink"/>
+                <w:noProof/>
+              </w:rPr>
+              <w:t>Kinetics Equations</w:t>
+            </w:r>
+            <w:r>
+              <w:rPr>
+                <w:noProof/>
+                <w:webHidden/>
+              </w:rPr>
+              <w:tab/>
+            </w:r>
+            <w:r>
+              <w:rPr>
+                <w:noProof/>
+                <w:webHidden/>
+              </w:rPr>
+              <w:fldChar w:fldCharType="begin"/>
+            </w:r>
+            <w:r>
+              <w:rPr>
+                <w:noProof/>
+                <w:webHidden/>
+              </w:rPr>
+              <w:instrText xml:space="preserve"> PAGEREF _Toc114170992 \h </w:instrText>
+            </w:r>
+            <w:r>
+              <w:rPr>
+                <w:noProof/>
+                <w:webHidden/>
+              </w:rPr>
+            </w:r>
+            <w:r>
+              <w:rPr>
+                <w:noProof/>
+                <w:webHidden/>
+              </w:rPr>
+              <w:fldChar w:fldCharType="separate"/>
+            </w:r>
+            <w:r>
+              <w:rPr>
+                <w:noProof/>
+                <w:webHidden/>
+              </w:rPr>
+              <w:t>5</w:t>
+            </w:r>
+            <w:r>
+              <w:rPr>
+                <w:noProof/>
+                <w:webHidden/>
+              </w:rPr>
+              <w:fldChar w:fldCharType="end"/>
+            </w:r>
+          </w:hyperlink>
+        </w:p>
+        <w:p>
+          <w:pPr>
+            <w:pStyle w:val="TOC3"/>
+            <w:tabs>
+              <w:tab w:val="right" w:leader="dot" w:pos="9350"/>
+            </w:tabs>
+            <w:rPr>
+              <w:rFonts w:eastAsiaTheme="minorEastAsia" w:cstheme="minorBidi"/>
+              <w:noProof/>
+              <w:sz w:val="24"/>
+              <w:szCs w:val="24"/>
+            </w:rPr>
+          </w:pPr>
+          <w:hyperlink w:anchor="_Toc114170993" w:history="1">
+            <w:r>
+              <w:rPr>
+                <w:rStyle w:val="Hyperlink"/>
+                <w:noProof/>
+              </w:rPr>
+              <w:t>High Throughput Data</w:t>
+            </w:r>
+            <w:r>
+              <w:rPr>
+                <w:noProof/>
+                <w:webHidden/>
+              </w:rPr>
+              <w:tab/>
+            </w:r>
+            <w:r>
+              <w:rPr>
+                <w:noProof/>
+                <w:webHidden/>
+              </w:rPr>
+              <w:fldChar w:fldCharType="begin"/>
+            </w:r>
+            <w:r>
+              <w:rPr>
+                <w:noProof/>
+                <w:webHidden/>
+              </w:rPr>
+              <w:instrText xml:space="preserve"> PAGEREF _Toc114170993 \h </w:instrText>
+            </w:r>
+            <w:r>
+              <w:rPr>
+                <w:noProof/>
+                <w:webHidden/>
+              </w:rPr>
+            </w:r>
+            <w:r>
+              <w:rPr>
+                <w:noProof/>
+                <w:webHidden/>
+              </w:rPr>
+              <w:fldChar w:fldCharType="separate"/>
+            </w:r>
+            <w:r>
+              <w:rPr>
+                <w:noProof/>
+                <w:webHidden/>
+              </w:rPr>
+              <w:t>5</w:t>
             </w:r>
             <w:r>
               <w:rPr>
@@ -497,7 +856,7 @@
       <w:pPr>
         <w:pStyle w:val="Heading1"/>
       </w:pPr>
-      <w:bookmarkStart w:id="0" w:name="_Toc113782500"/>
+      <w:bookmarkStart w:id="0" w:name="_Toc114170983"/>
       <w:r>
         <w:t>Cell and tissue engineering</w:t>
       </w:r>
@@ -508,7 +867,7 @@
       <w:pPr>
         <w:pStyle w:val="Heading2"/>
       </w:pPr>
-      <w:bookmarkStart w:id="1" w:name="_Toc113782501"/>
+      <w:bookmarkStart w:id="1" w:name="_Toc114170984"/>
       <w:r>
         <w:t>Quantum Information Processing and Genetic Engineering</w:t>
       </w:r>
@@ -681,6 +1040,7 @@
           <w:b/>
           <w:bCs/>
         </w:rPr>
+        <w:lastRenderedPageBreak/>
         <w:t>Genotype</w:t>
       </w:r>
       <w:r>
@@ -717,7 +1077,6 @@
     </w:p>
     <w:p>
       <w:r>
-        <w:lastRenderedPageBreak/>
         <w:t>They are read from 3’ to 5’.</w:t>
       </w:r>
     </w:p>
@@ -982,6 +1341,7 @@
         </w:numPr>
       </w:pPr>
       <w:r>
+        <w:lastRenderedPageBreak/>
         <w:t>As these cells grow and divide, they replicate the plasma in the sequence.</w:t>
       </w:r>
     </w:p>
@@ -1020,9 +1380,8 @@
       <w:pPr>
         <w:pStyle w:val="Heading2"/>
       </w:pPr>
-      <w:bookmarkStart w:id="2" w:name="_Toc113782502"/>
-      <w:r>
-        <w:lastRenderedPageBreak/>
+      <w:bookmarkStart w:id="2" w:name="_Toc114170985"/>
+      <w:r>
         <w:t>Making a transgenic animal</w:t>
       </w:r>
       <w:bookmarkEnd w:id="2"/>
@@ -1089,7 +1448,7 @@
       <w:pPr>
         <w:pStyle w:val="Heading2"/>
       </w:pPr>
-      <w:bookmarkStart w:id="3" w:name="_Toc113782503"/>
+      <w:bookmarkStart w:id="3" w:name="_Toc114170986"/>
       <w:r>
         <w:t>Type of mutations</w:t>
       </w:r>
@@ -1099,12 +1458,12 @@
       <w:pPr>
         <w:pStyle w:val="Heading3"/>
       </w:pPr>
-      <w:bookmarkStart w:id="4" w:name="_Toc113782504"/>
     </w:p>
     <w:p>
       <w:pPr>
         <w:pStyle w:val="Heading3"/>
       </w:pPr>
+      <w:bookmarkStart w:id="4" w:name="_Toc114170987"/>
       <w:r>
         <w:t>Random vs. Targeted Mutations</w:t>
       </w:r>
@@ -1122,12 +1481,12 @@
       <w:r>
         <w:t>Targeting strategy is easier in haploid systems and lower eukaryotes.</w:t>
       </w:r>
-      <w:bookmarkStart w:id="5" w:name="_Toc113782505"/>
     </w:p>
     <w:p>
       <w:pPr>
         <w:pStyle w:val="Heading3"/>
       </w:pPr>
+      <w:bookmarkStart w:id="5" w:name="_Toc114170988"/>
       <w:r>
         <w:t>Antisense RNA to knock out gene</w:t>
       </w:r>
@@ -1283,6 +1642,7 @@
       <w:pPr>
         <w:pStyle w:val="Heading2"/>
       </w:pPr>
+      <w:bookmarkStart w:id="6" w:name="_Toc114170989"/>
       <w:r>
         <w:t xml:space="preserve">Cellular Dynamics </w:t>
       </w:r>
@@ -1294,6 +1654,7 @@
       <w:r>
         <w:t xml:space="preserve"> High Throughput Biological Data</w:t>
       </w:r>
+      <w:bookmarkEnd w:id="6"/>
     </w:p>
     <w:p>
       <w:r>
@@ -1304,9 +1665,11 @@
       <w:pPr>
         <w:pStyle w:val="Heading3"/>
       </w:pPr>
+      <w:bookmarkStart w:id="7" w:name="_Toc114170990"/>
       <w:r>
         <w:t>Measuring Protein Dynamics</w:t>
       </w:r>
+      <w:bookmarkEnd w:id="7"/>
     </w:p>
     <w:p>
       <w:pPr>
@@ -1376,6 +1739,7 @@
         </w:numPr>
       </w:pPr>
       <w:r>
+        <w:lastRenderedPageBreak/>
         <w:t>Noncovalent bonds: hydrogen binding, ionic binding, or Van Der Waal forces.</w:t>
       </w:r>
     </w:p>
@@ -1403,11 +1767,7 @@
         <w:t>Antibodies or immunoglobulin are produced by the immune system in response of foreign molecules.</w:t>
       </w:r>
       <w:r>
-        <w:t xml:space="preserve"> Role of antibodies is to recognized and antigen either inactivate or mark it for </w:t>
-      </w:r>
-      <w:r>
-        <w:lastRenderedPageBreak/>
-        <w:t xml:space="preserve">destruction. </w:t>
+        <w:t xml:space="preserve"> Role of antibodies is to recognized and antigen either inactivate or mark it for destruction. </w:t>
       </w:r>
       <w:r>
         <w:t>They are good as selectively binding their target</w:t>
@@ -1435,9 +1795,11 @@
       <w:pPr>
         <w:pStyle w:val="Heading3"/>
       </w:pPr>
+      <w:bookmarkStart w:id="8" w:name="_Toc114170991"/>
       <w:r>
         <w:t>Immunofluorescence Imaging</w:t>
       </w:r>
+      <w:bookmarkEnd w:id="8"/>
     </w:p>
     <w:p>
       <w:pPr>
@@ -1618,10 +1980,7 @@
         <w:t xml:space="preserve"> </w:t>
       </w:r>
       <w:r>
-        <w:t>containing fluorescence proteins</w:t>
-      </w:r>
-      <w:r>
-        <w:t>,</w:t>
+        <w:t>containing fluorescence proteins,</w:t>
       </w:r>
       <w:r>
         <w:t xml:space="preserve"> is photobleached</w:t>
@@ -1779,6 +2138,7 @@
           <w:b/>
           <w:bCs/>
         </w:rPr>
+        <w:lastRenderedPageBreak/>
         <w:t>FRET:</w:t>
       </w:r>
       <w:r>
@@ -1831,11 +2191,7 @@
         <w:t>.</w:t>
       </w:r>
       <w:r>
-        <w:t xml:space="preserve"> Used to </w:t>
-      </w:r>
-      <w:r>
-        <w:lastRenderedPageBreak/>
-        <w:t xml:space="preserve">investigate protease activity in gene expression, </w:t>
+        <w:t xml:space="preserve"> Used to investigate protease activity in gene expression, </w:t>
       </w:r>
       <w:r>
         <w:t xml:space="preserve">measures the rate and duration of receptor activation via phosphorylation events. </w:t>
@@ -1903,8 +2259,653 @@
         <w:t xml:space="preserve"> which amplitude is function of concentration.</w:t>
       </w:r>
     </w:p>
-    <w:p/>
-    <w:p/>
+    <w:p>
+      <w:pPr>
+        <w:pStyle w:val="Heading3"/>
+      </w:pPr>
+      <w:bookmarkStart w:id="9" w:name="_Toc114170992"/>
+      <w:r>
+        <w:t>Kinetics Equations</w:t>
+      </w:r>
+      <w:bookmarkEnd w:id="9"/>
+    </w:p>
+    <w:p>
+      <w:r>
+        <w:t>Models are useful in modeling the behavior of complex signaling pathways</w:t>
+      </w:r>
+      <w:r>
+        <w:t>, and identification of critical nodes or steps in the pathway that may be potential therapeutic targets.</w:t>
+      </w:r>
+    </w:p>
+    <w:p>
+      <w:proofErr w:type="spellStart"/>
+      <w:r>
+        <w:t>dC</w:t>
+      </w:r>
+      <w:proofErr w:type="spellEnd"/>
+      <w:r>
+        <w:t>/dt = Sum of production rates – Sum of consumption rates</w:t>
+      </w:r>
+    </w:p>
+    <w:p>
+      <w:r>
+        <w:t xml:space="preserve">Law of Mass action: assumes the. </w:t>
+      </w:r>
+    </w:p>
+    <w:p>
+      <w:pPr>
+        <w:pStyle w:val="ListParagraph"/>
+        <w:numPr>
+          <w:ilvl w:val="0"/>
+          <w:numId w:val="10"/>
+        </w:numPr>
+      </w:pPr>
+      <w:r>
+        <w:t>Number of receptors is constant allowing</w:t>
+      </w:r>
+      <w:r>
+        <w:t>: t</w:t>
+      </w:r>
+      <w:r>
+        <w:t>otal numbers of receptors = free receptors +</w:t>
+      </w:r>
+      <w:r>
+        <w:t xml:space="preserve"> </w:t>
+      </w:r>
+      <w:r>
+        <w:t>bound receptors.</w:t>
+      </w:r>
+    </w:p>
+    <w:p>
+      <w:pPr>
+        <w:pStyle w:val="ListParagraph"/>
+        <w:numPr>
+          <w:ilvl w:val="0"/>
+          <w:numId w:val="10"/>
+        </w:numPr>
+      </w:pPr>
+      <w:r>
+        <w:t>The receptor is the limiting reagent when there is plentiful ligand available: amount of ligand at T0 is constant through the duration of the experiment.</w:t>
+      </w:r>
+    </w:p>
+    <w:p>
+      <w:pPr>
+        <w:pStyle w:val="ListParagraph"/>
+        <w:ind w:left="360"/>
+      </w:pPr>
+    </w:p>
+    <w:p>
+      <w:pPr>
+        <w:pStyle w:val="ListParagraph"/>
+        <w:ind w:left="0"/>
+      </w:pPr>
+      <w:r>
+        <w:t xml:space="preserve">If we increase the initial amount of ligand, the complex formation [LCR] saturates. The saturation is due to that limited </w:t>
+      </w:r>
+      <w:r>
+        <w:t>number</w:t>
+      </w:r>
+      <w:r>
+        <w:t xml:space="preserve"> of receptors.</w:t>
+      </w:r>
+      <w:r>
+        <w:t xml:space="preserve"> </w:t>
+      </w:r>
+      <w:r>
+        <w:t>Ligand thought as an agonist that it binds to the receptor and this leads to signaling events.</w:t>
+      </w:r>
+      <w:r>
+        <w:t xml:space="preserve"> Maybe it’s phosphorylation, contraction, secretion, eventually migration of the cell. But a ligand is not only an agonist, sometimes a neutral agonist. When a ligand is sitting in a receptor, </w:t>
+      </w:r>
+      <w:r>
+        <w:t>it may not lead to a downstream signaling, but instead it may be blocking non-neutral ligands from binding another ligand.</w:t>
+      </w:r>
+      <w:r>
+        <w:t xml:space="preserve"> Now we cannot bind to that receptor (L2) and cannot lead to phosphorylation. A ligand can also work to reduce or downregulate activity this way. </w:t>
+      </w:r>
+      <w:r>
+        <w:t>It’s an inverse agonist.</w:t>
+      </w:r>
+      <w:r>
+        <w:t xml:space="preserve"> Downstream negative feedback loops which reduce activity after a certain threshold (signaling achieved) and would turn an agonist into an inverse agonist. </w:t>
+      </w:r>
+    </w:p>
+    <w:p>
+      <w:pPr>
+        <w:pStyle w:val="Heading3"/>
+      </w:pPr>
+      <w:bookmarkStart w:id="10" w:name="_Toc114170993"/>
+      <w:r>
+        <w:t>High Throughput Data</w:t>
+      </w:r>
+      <w:bookmarkEnd w:id="10"/>
+    </w:p>
+    <w:p>
+      <w:r>
+        <w:t>10Millions of SNPs in a human genome</w:t>
+      </w:r>
+      <w:r>
+        <w:t>, most of which have unknown function.</w:t>
+      </w:r>
+      <w:r>
+        <w:t xml:space="preserve"> </w:t>
+      </w:r>
+      <w:r>
+        <w:t>However,</w:t>
+      </w:r>
+      <w:r>
+        <w:t xml:space="preserve"> many have been linked to specific </w:t>
+      </w:r>
+      <w:r>
+        <w:t xml:space="preserve">traits </w:t>
+      </w:r>
+      <w:r>
+        <w:t>and</w:t>
+      </w:r>
+      <w:r>
+        <w:t xml:space="preserve"> disease</w:t>
+      </w:r>
+      <w:r>
+        <w:t>s</w:t>
+      </w:r>
+      <w:r>
+        <w:t>.</w:t>
+      </w:r>
+      <w:r>
+        <w:t xml:space="preserve"> Some of the 2K diseases associated with SNPs include: diabetes, cancers and Alzheimer’s disease.</w:t>
+      </w:r>
+    </w:p>
+    <w:p>
+      <w:pPr>
+        <w:pStyle w:val="ListParagraph"/>
+        <w:numPr>
+          <w:ilvl w:val="0"/>
+          <w:numId w:val="11"/>
+        </w:numPr>
+      </w:pPr>
+      <w:r>
+        <w:t>Nucleotide</w:t>
+      </w:r>
+      <w:r>
+        <w:t xml:space="preserve"> </w:t>
+      </w:r>
+      <w:r>
+        <w:t xml:space="preserve">(small DNA fragments) clones </w:t>
+      </w:r>
+      <w:r>
+        <w:t>are rob</w:t>
+      </w:r>
+      <w:r>
+        <w:t>o</w:t>
+      </w:r>
+      <w:r>
+        <w:t xml:space="preserve">tically </w:t>
+      </w:r>
+      <w:r>
+        <w:t xml:space="preserve">printed or </w:t>
+      </w:r>
+      <w:r>
+        <w:t xml:space="preserve">spotted on </w:t>
+      </w:r>
+      <w:r>
+        <w:t>expression arrays.</w:t>
+      </w:r>
+    </w:p>
+    <w:p>
+      <w:pPr>
+        <w:pStyle w:val="ListParagraph"/>
+        <w:numPr>
+          <w:ilvl w:val="0"/>
+          <w:numId w:val="11"/>
+        </w:numPr>
+      </w:pPr>
+      <w:r>
+        <w:rPr>
+          <w:b/>
+          <w:bCs/>
+        </w:rPr>
+        <w:t>Photolithography</w:t>
+      </w:r>
+      <w:r>
+        <w:t xml:space="preserve">: </w:t>
+      </w:r>
+      <w:r>
+        <w:t xml:space="preserve">also used for regeneration. </w:t>
+      </w:r>
+    </w:p>
+    <w:p>
+      <w:pPr>
+        <w:pStyle w:val="ListParagraph"/>
+        <w:numPr>
+          <w:ilvl w:val="0"/>
+          <w:numId w:val="11"/>
+        </w:numPr>
+      </w:pPr>
+      <w:r>
+        <w:t>Next step: RNA is reversed transcribed from RNA into cDNA.</w:t>
+      </w:r>
+      <w:r>
+        <w:t xml:space="preserve"> During this process, fluorescently labeled dNTPs are incorporated. </w:t>
+      </w:r>
+      <w:r>
+        <w:t xml:space="preserve">Both samples are then hybridized to the array. </w:t>
+      </w:r>
+    </w:p>
+    <w:p>
+      <w:pPr>
+        <w:pStyle w:val="ListParagraph"/>
+        <w:numPr>
+          <w:ilvl w:val="0"/>
+          <w:numId w:val="11"/>
+        </w:numPr>
+      </w:pPr>
+      <w:r>
+        <w:rPr>
+          <w:b/>
+          <w:bCs/>
+        </w:rPr>
+        <w:t>Each array</w:t>
+      </w:r>
+      <w:r>
+        <w:t xml:space="preserve"> is fluorescently imaged using </w:t>
+      </w:r>
+      <w:r>
+        <w:t xml:space="preserve">an excitation specific to each fluorophore. </w:t>
+      </w:r>
+      <w:r>
+        <w:t xml:space="preserve">By superimposing the images, taking up both excitations, we get a map of the changes. </w:t>
+      </w:r>
+      <w:r>
+        <w:t>Ratio of one color to the other</w:t>
+      </w:r>
+      <w:r>
+        <w:t xml:space="preserve"> on each spot: </w:t>
+      </w:r>
+      <w:r>
+        <w:t xml:space="preserve">the relative upregulation, or down regulation of a gene, relative gene expression </w:t>
+      </w:r>
+      <w:r>
+        <w:t>changes</w:t>
+      </w:r>
+      <w:r>
+        <w:t xml:space="preserve"> between each sample.</w:t>
+      </w:r>
+    </w:p>
+    <w:p>
+      <w:pPr>
+        <w:pStyle w:val="ListParagraph"/>
+        <w:numPr>
+          <w:ilvl w:val="0"/>
+          <w:numId w:val="11"/>
+        </w:numPr>
+      </w:pPr>
+      <w:r>
+        <w:rPr>
+          <w:b/>
+          <w:bCs/>
+        </w:rPr>
+        <w:lastRenderedPageBreak/>
+        <w:t>Two-fold difference</w:t>
+      </w:r>
+      <w:r>
+        <w:t xml:space="preserve"> as the threshold for differential exp</w:t>
+      </w:r>
+      <w:r>
+        <w:t>ression.</w:t>
+      </w:r>
+    </w:p>
+    <w:p>
+      <w:pPr>
+        <w:pStyle w:val="ListParagraph"/>
+        <w:numPr>
+          <w:ilvl w:val="0"/>
+          <w:numId w:val="11"/>
+        </w:numPr>
+      </w:pPr>
+      <w:r>
+        <w:rPr>
+          <w:b/>
+          <w:bCs/>
+        </w:rPr>
+        <w:t>Cluster</w:t>
+      </w:r>
+      <w:r>
+        <w:rPr>
+          <w:b/>
+          <w:bCs/>
+        </w:rPr>
+        <w:t xml:space="preserve"> </w:t>
+      </w:r>
+      <w:r>
+        <w:rPr>
+          <w:b/>
+          <w:bCs/>
+        </w:rPr>
+        <w:t>analysis</w:t>
+      </w:r>
+      <w:r>
+        <w:t>: genes are grouped by the expression</w:t>
+      </w:r>
+      <w:r>
+        <w:t xml:space="preserve">: allows to see genes that are behaving similarly, and maybe identify links or pathway connections </w:t>
+      </w:r>
+      <w:r>
+        <w:t>that weren’t already known.</w:t>
+      </w:r>
+    </w:p>
+    <w:p>
+      <w:pPr>
+        <w:pStyle w:val="ListParagraph"/>
+        <w:numPr>
+          <w:ilvl w:val="0"/>
+          <w:numId w:val="11"/>
+        </w:numPr>
+      </w:pPr>
+      <w:r>
+        <w:rPr>
+          <w:b/>
+          <w:bCs/>
+        </w:rPr>
+        <w:t>Gene expression profiling</w:t>
+      </w:r>
+      <w:r>
+        <w:t xml:space="preserve">: disease classification, </w:t>
+      </w:r>
+      <w:r>
+        <w:t>cell differentiation</w:t>
+      </w:r>
+      <w:r>
+        <w:t xml:space="preserve">: waves of gene expression, patterns during development of specific tissues or cell </w:t>
+      </w:r>
+      <w:r>
+        <w:t>specification</w:t>
+      </w:r>
+      <w:r>
+        <w:t xml:space="preserve">. </w:t>
+      </w:r>
+    </w:p>
+    <w:p>
+      <w:pPr>
+        <w:pStyle w:val="ListParagraph"/>
+        <w:numPr>
+          <w:ilvl w:val="0"/>
+          <w:numId w:val="11"/>
+        </w:numPr>
+      </w:pPr>
+      <w:r>
+        <w:rPr>
+          <w:b/>
+          <w:bCs/>
+        </w:rPr>
+        <w:t>Proteomics</w:t>
+      </w:r>
+      <w:r>
+        <w:t xml:space="preserve">: </w:t>
+      </w:r>
+      <w:r>
+        <w:t xml:space="preserve">study high-throughput biological data on protein structure, expression and function. </w:t>
+      </w:r>
+      <w:r>
+        <w:t>More proteins in a cell than transcripts</w:t>
+      </w:r>
+      <w:r>
+        <w:t xml:space="preserve"> due to alternative splicing. </w:t>
+      </w:r>
+      <w:r>
+        <w:t xml:space="preserve">Proteins </w:t>
+      </w:r>
+      <w:r>
+        <w:t>form</w:t>
+      </w:r>
+      <w:r>
+        <w:t xml:space="preserve"> complexes and have functional states which change rapidly over time. </w:t>
+      </w:r>
+      <w:r>
+        <w:rPr>
+          <w:b/>
+          <w:bCs/>
+        </w:rPr>
+        <w:t>Expression profiling</w:t>
+      </w:r>
+      <w:r>
+        <w:t xml:space="preserve">: look at all the proteins present in a cell. </w:t>
+      </w:r>
+      <w:r>
+        <w:rPr>
+          <w:b/>
+          <w:bCs/>
+        </w:rPr>
+        <w:t>Interaction map</w:t>
+      </w:r>
+      <w:r>
+        <w:t xml:space="preserve">: </w:t>
+      </w:r>
+      <w:r>
+        <w:t xml:space="preserve">first done using large, clumsy 2D gels, </w:t>
+      </w:r>
+      <w:r>
+        <w:t xml:space="preserve">new technologies include antibody array, </w:t>
+      </w:r>
+      <w:r>
+        <w:t>instead of an array of oligomer</w:t>
+      </w:r>
+      <w:r>
+        <w:t>s</w:t>
+      </w:r>
+      <w:r>
+        <w:t xml:space="preserve">, antibodies specific to different proteins are arrayed and then incubated </w:t>
+      </w:r>
+      <w:r>
+        <w:t>with solution from one sample</w:t>
+      </w:r>
+      <w:r>
+        <w:t xml:space="preserve">, show differential protein expressions. </w:t>
+      </w:r>
+      <w:r>
+        <w:t xml:space="preserve"> Interaction maps aim to describe all the interactions between proteins. </w:t>
+      </w:r>
+      <w:r>
+        <w:t xml:space="preserve">Most popular method is the </w:t>
+      </w:r>
+      <w:r>
+        <w:rPr>
+          <w:u w:val="single"/>
+        </w:rPr>
+        <w:t>yeast to hybrid system</w:t>
+      </w:r>
+      <w:r>
+        <w:t xml:space="preserve">. </w:t>
+      </w:r>
+      <w:r>
+        <w:t>The two required parts of the transcriptional activator are split and bound to the two proteins of interest</w:t>
+      </w:r>
+      <w:r>
+        <w:t xml:space="preserve"> (bait and prey proteins)</w:t>
+      </w:r>
+      <w:r>
+        <w:t>.</w:t>
+      </w:r>
+      <w:r>
+        <w:t xml:space="preserve"> Only in the case of the two proteins bind together</w:t>
+      </w:r>
+      <w:r>
+        <w:t>, both require the activator part be present</w:t>
+      </w:r>
+      <w:r>
+        <w:t xml:space="preserve"> </w:t>
+      </w:r>
+      <w:r>
+        <w:t>and able to transcribe the reporter</w:t>
+      </w:r>
+      <w:r>
+        <w:t xml:space="preserve">. This system is capable to identify weak and transient </w:t>
+      </w:r>
+      <w:r>
+        <w:t xml:space="preserve">interactions. </w:t>
+      </w:r>
+    </w:p>
+    <w:p>
+      <w:pPr>
+        <w:pStyle w:val="ListParagraph"/>
+        <w:numPr>
+          <w:ilvl w:val="0"/>
+          <w:numId w:val="11"/>
+        </w:numPr>
+      </w:pPr>
+      <w:r>
+        <w:rPr>
+          <w:b/>
+          <w:bCs/>
+        </w:rPr>
+        <w:t>Metabol</w:t>
+      </w:r>
+      <w:r>
+        <w:rPr>
+          <w:b/>
+          <w:bCs/>
+        </w:rPr>
+        <w:t>om</w:t>
+      </w:r>
+      <w:r>
+        <w:rPr>
+          <w:b/>
+          <w:bCs/>
+        </w:rPr>
+        <w:t>ics</w:t>
+      </w:r>
+      <w:r>
+        <w:t>:</w:t>
+      </w:r>
+      <w:r>
+        <w:t xml:space="preserve"> </w:t>
+      </w:r>
+      <w:r>
+        <w:t xml:space="preserve">the high-throughput </w:t>
+      </w:r>
+      <w:r>
+        <w:t>stays simultaneously</w:t>
+      </w:r>
+      <w:r>
+        <w:t xml:space="preserve"> measures </w:t>
+      </w:r>
+      <w:r>
+        <w:t xml:space="preserve">all of the metabolites </w:t>
+      </w:r>
+      <w:r>
+        <w:t>in</w:t>
+      </w:r>
+      <w:r>
+        <w:t xml:space="preserve"> the cell</w:t>
+      </w:r>
+      <w:r>
+        <w:t xml:space="preserve">: intermediate small molecules </w:t>
+      </w:r>
+      <w:r>
+        <w:t>and metabolism</w:t>
+      </w:r>
+      <w:r>
+        <w:t>: sugar, nucleotides, amino acids</w:t>
+      </w:r>
+      <w:r>
+        <w:t xml:space="preserve">, </w:t>
+      </w:r>
+      <w:r>
+        <w:t>steroids</w:t>
+      </w:r>
+      <w:r>
+        <w:t>, fatty acids</w:t>
+      </w:r>
+      <w:r>
+        <w:t xml:space="preserve">, </w:t>
+      </w:r>
+      <w:r>
+        <w:t>lipids</w:t>
+      </w:r>
+      <w:r>
+        <w:t>, phospholipids and organic acids.</w:t>
+      </w:r>
+      <w:r>
+        <w:t xml:space="preserve"> </w:t>
+      </w:r>
+      <w:r>
+        <w:t>These measurements typically done via NMR</w:t>
+      </w:r>
+      <w:r>
+        <w:t xml:space="preserve"> and mass spec </w:t>
+      </w:r>
+      <w:r>
+        <w:t>technology</w:t>
+      </w:r>
+      <w:r>
+        <w:t xml:space="preserve">. </w:t>
+      </w:r>
+    </w:p>
+    <w:p>
+      <w:pPr>
+        <w:pStyle w:val="ListParagraph"/>
+        <w:numPr>
+          <w:ilvl w:val="0"/>
+          <w:numId w:val="11"/>
+        </w:numPr>
+      </w:pPr>
+      <w:r>
+        <w:rPr>
+          <w:b/>
+          <w:bCs/>
+        </w:rPr>
+        <w:t>Phenomics</w:t>
+      </w:r>
+      <w:r>
+        <w:t>:</w:t>
+      </w:r>
+      <w:r>
+        <w:t xml:space="preserve"> assay use whole cells rather part of cells.</w:t>
+      </w:r>
+      <w:r>
+        <w:t xml:space="preserve"> </w:t>
+      </w:r>
+      <w:r>
+        <w:t xml:space="preserve">Liver cells are in culture model that </w:t>
+      </w:r>
+      <w:r>
+        <w:t>maintains them in a physiological state</w:t>
+      </w:r>
+      <w:r>
+        <w:t xml:space="preserve"> (state similar to what they experience when in the human body).</w:t>
+      </w:r>
+      <w:r>
+        <w:t xml:space="preserve"> </w:t>
+      </w:r>
+      <w:r>
+        <w:t xml:space="preserve">Human </w:t>
+      </w:r>
+      <w:proofErr w:type="spellStart"/>
+      <w:r>
+        <w:t>V</w:t>
+      </w:r>
+      <w:r>
+        <w:t>ariome</w:t>
+      </w:r>
+      <w:proofErr w:type="spellEnd"/>
+      <w:r>
+        <w:t xml:space="preserve"> </w:t>
+      </w:r>
+      <w:r>
+        <w:t xml:space="preserve"> </w:t>
+      </w:r>
+      <w:r>
+        <w:t>P</w:t>
+      </w:r>
+      <w:r>
+        <w:t xml:space="preserve">roject: </w:t>
+      </w:r>
+      <w:r>
+        <w:t>c</w:t>
+      </w:r>
+      <w:r>
+        <w:t>atalog matching mutation to characteristics.</w:t>
+      </w:r>
+    </w:p>
     <w:sectPr>
       <w:pgSz w:w="12240" w:h="15840"/>
       <w:pgMar w:top="1440" w:right="1440" w:bottom="1440" w:left="1440" w:header="720" w:footer="720" w:gutter="0"/>
@@ -2483,6 +3484,205 @@
     </w:lvl>
   </w:abstractNum>
   <w:abstractNum w:abstractNumId="5" w15:restartNumberingAfterBreak="0">
+    <w:nsid w:val="52A84BD8"/>
+    <w:multiLevelType w:val="hybridMultilevel"/>
+    <w:tmpl w:val="B64042AA"/>
+    <w:lvl w:ilvl="0" w:tplc="04090001">
+      <w:start w:val="1"/>
+      <w:numFmt w:val="bullet"/>
+      <w:lvlText w:val=""/>
+      <w:lvlJc w:val="left"/>
+      <w:pPr>
+        <w:ind w:left="360" w:hanging="360"/>
+      </w:pPr>
+      <w:rPr>
+        <w:rFonts w:ascii="Symbol" w:hAnsi="Symbol" w:hint="default"/>
+      </w:rPr>
+    </w:lvl>
+    <w:lvl w:ilvl="1" w:tplc="04090003" w:tentative="1">
+      <w:start w:val="1"/>
+      <w:numFmt w:val="bullet"/>
+      <w:lvlText w:val="o"/>
+      <w:lvlJc w:val="left"/>
+      <w:pPr>
+        <w:ind w:left="1080" w:hanging="360"/>
+      </w:pPr>
+      <w:rPr>
+        <w:rFonts w:ascii="Courier New" w:hAnsi="Courier New" w:cs="Courier New" w:hint="default"/>
+      </w:rPr>
+    </w:lvl>
+    <w:lvl w:ilvl="2" w:tplc="04090005" w:tentative="1">
+      <w:start w:val="1"/>
+      <w:numFmt w:val="bullet"/>
+      <w:lvlText w:val=""/>
+      <w:lvlJc w:val="left"/>
+      <w:pPr>
+        <w:ind w:left="1800" w:hanging="360"/>
+      </w:pPr>
+      <w:rPr>
+        <w:rFonts w:ascii="Wingdings" w:hAnsi="Wingdings" w:hint="default"/>
+      </w:rPr>
+    </w:lvl>
+    <w:lvl w:ilvl="3" w:tplc="04090001" w:tentative="1">
+      <w:start w:val="1"/>
+      <w:numFmt w:val="bullet"/>
+      <w:lvlText w:val=""/>
+      <w:lvlJc w:val="left"/>
+      <w:pPr>
+        <w:ind w:left="2520" w:hanging="360"/>
+      </w:pPr>
+      <w:rPr>
+        <w:rFonts w:ascii="Symbol" w:hAnsi="Symbol" w:hint="default"/>
+      </w:rPr>
+    </w:lvl>
+    <w:lvl w:ilvl="4" w:tplc="04090003" w:tentative="1">
+      <w:start w:val="1"/>
+      <w:numFmt w:val="bullet"/>
+      <w:lvlText w:val="o"/>
+      <w:lvlJc w:val="left"/>
+      <w:pPr>
+        <w:ind w:left="3240" w:hanging="360"/>
+      </w:pPr>
+      <w:rPr>
+        <w:rFonts w:ascii="Courier New" w:hAnsi="Courier New" w:cs="Courier New" w:hint="default"/>
+      </w:rPr>
+    </w:lvl>
+    <w:lvl w:ilvl="5" w:tplc="04090005" w:tentative="1">
+      <w:start w:val="1"/>
+      <w:numFmt w:val="bullet"/>
+      <w:lvlText w:val=""/>
+      <w:lvlJc w:val="left"/>
+      <w:pPr>
+        <w:ind w:left="3960" w:hanging="360"/>
+      </w:pPr>
+      <w:rPr>
+        <w:rFonts w:ascii="Wingdings" w:hAnsi="Wingdings" w:hint="default"/>
+      </w:rPr>
+    </w:lvl>
+    <w:lvl w:ilvl="6" w:tplc="04090001" w:tentative="1">
+      <w:start w:val="1"/>
+      <w:numFmt w:val="bullet"/>
+      <w:lvlText w:val=""/>
+      <w:lvlJc w:val="left"/>
+      <w:pPr>
+        <w:ind w:left="4680" w:hanging="360"/>
+      </w:pPr>
+      <w:rPr>
+        <w:rFonts w:ascii="Symbol" w:hAnsi="Symbol" w:hint="default"/>
+      </w:rPr>
+    </w:lvl>
+    <w:lvl w:ilvl="7" w:tplc="04090003" w:tentative="1">
+      <w:start w:val="1"/>
+      <w:numFmt w:val="bullet"/>
+      <w:lvlText w:val="o"/>
+      <w:lvlJc w:val="left"/>
+      <w:pPr>
+        <w:ind w:left="5400" w:hanging="360"/>
+      </w:pPr>
+      <w:rPr>
+        <w:rFonts w:ascii="Courier New" w:hAnsi="Courier New" w:cs="Courier New" w:hint="default"/>
+      </w:rPr>
+    </w:lvl>
+    <w:lvl w:ilvl="8" w:tplc="04090005" w:tentative="1">
+      <w:start w:val="1"/>
+      <w:numFmt w:val="bullet"/>
+      <w:lvlText w:val=""/>
+      <w:lvlJc w:val="left"/>
+      <w:pPr>
+        <w:ind w:left="6120" w:hanging="360"/>
+      </w:pPr>
+      <w:rPr>
+        <w:rFonts w:ascii="Wingdings" w:hAnsi="Wingdings" w:hint="default"/>
+      </w:rPr>
+    </w:lvl>
+  </w:abstractNum>
+  <w:abstractNum w:abstractNumId="6" w15:restartNumberingAfterBreak="0">
+    <w:nsid w:val="662A2D7F"/>
+    <w:multiLevelType w:val="hybridMultilevel"/>
+    <w:tmpl w:val="32C62716"/>
+    <w:lvl w:ilvl="0" w:tplc="0409000F">
+      <w:start w:val="1"/>
+      <w:numFmt w:val="decimal"/>
+      <w:lvlText w:val="%1."/>
+      <w:lvlJc w:val="left"/>
+      <w:pPr>
+        <w:ind w:left="360" w:hanging="360"/>
+      </w:pPr>
+    </w:lvl>
+    <w:lvl w:ilvl="1" w:tplc="04090019" w:tentative="1">
+      <w:start w:val="1"/>
+      <w:numFmt w:val="lowerLetter"/>
+      <w:lvlText w:val="%2."/>
+      <w:lvlJc w:val="left"/>
+      <w:pPr>
+        <w:ind w:left="1080" w:hanging="360"/>
+      </w:pPr>
+    </w:lvl>
+    <w:lvl w:ilvl="2" w:tplc="0409001B" w:tentative="1">
+      <w:start w:val="1"/>
+      <w:numFmt w:val="lowerRoman"/>
+      <w:lvlText w:val="%3."/>
+      <w:lvlJc w:val="right"/>
+      <w:pPr>
+        <w:ind w:left="1800" w:hanging="180"/>
+      </w:pPr>
+    </w:lvl>
+    <w:lvl w:ilvl="3" w:tplc="0409000F" w:tentative="1">
+      <w:start w:val="1"/>
+      <w:numFmt w:val="decimal"/>
+      <w:lvlText w:val="%4."/>
+      <w:lvlJc w:val="left"/>
+      <w:pPr>
+        <w:ind w:left="2520" w:hanging="360"/>
+      </w:pPr>
+    </w:lvl>
+    <w:lvl w:ilvl="4" w:tplc="04090019" w:tentative="1">
+      <w:start w:val="1"/>
+      <w:numFmt w:val="lowerLetter"/>
+      <w:lvlText w:val="%5."/>
+      <w:lvlJc w:val="left"/>
+      <w:pPr>
+        <w:ind w:left="3240" w:hanging="360"/>
+      </w:pPr>
+    </w:lvl>
+    <w:lvl w:ilvl="5" w:tplc="0409001B" w:tentative="1">
+      <w:start w:val="1"/>
+      <w:numFmt w:val="lowerRoman"/>
+      <w:lvlText w:val="%6."/>
+      <w:lvlJc w:val="right"/>
+      <w:pPr>
+        <w:ind w:left="3960" w:hanging="180"/>
+      </w:pPr>
+    </w:lvl>
+    <w:lvl w:ilvl="6" w:tplc="0409000F" w:tentative="1">
+      <w:start w:val="1"/>
+      <w:numFmt w:val="decimal"/>
+      <w:lvlText w:val="%7."/>
+      <w:lvlJc w:val="left"/>
+      <w:pPr>
+        <w:ind w:left="4680" w:hanging="360"/>
+      </w:pPr>
+    </w:lvl>
+    <w:lvl w:ilvl="7" w:tplc="04090019" w:tentative="1">
+      <w:start w:val="1"/>
+      <w:numFmt w:val="lowerLetter"/>
+      <w:lvlText w:val="%8."/>
+      <w:lvlJc w:val="left"/>
+      <w:pPr>
+        <w:ind w:left="5400" w:hanging="360"/>
+      </w:pPr>
+    </w:lvl>
+    <w:lvl w:ilvl="8" w:tplc="0409001B" w:tentative="1">
+      <w:start w:val="1"/>
+      <w:numFmt w:val="lowerRoman"/>
+      <w:lvlText w:val="%9."/>
+      <w:lvlJc w:val="right"/>
+      <w:pPr>
+        <w:ind w:left="6120" w:hanging="180"/>
+      </w:pPr>
+    </w:lvl>
+  </w:abstractNum>
+  <w:abstractNum w:abstractNumId="7" w15:restartNumberingAfterBreak="0">
     <w:nsid w:val="6BB00852"/>
     <w:multiLevelType w:val="hybridMultilevel"/>
     <w:tmpl w:val="E35A7A66"/>
@@ -2595,7 +3795,7 @@
       </w:rPr>
     </w:lvl>
   </w:abstractNum>
-  <w:abstractNum w:abstractNumId="6" w15:restartNumberingAfterBreak="0">
+  <w:abstractNum w:abstractNumId="8" w15:restartNumberingAfterBreak="0">
     <w:nsid w:val="6FF00E7E"/>
     <w:multiLevelType w:val="hybridMultilevel"/>
     <w:tmpl w:val="88FEE3FC"/>
@@ -2708,7 +3908,7 @@
       </w:rPr>
     </w:lvl>
   </w:abstractNum>
-  <w:abstractNum w:abstractNumId="7" w15:restartNumberingAfterBreak="0">
+  <w:abstractNum w:abstractNumId="9" w15:restartNumberingAfterBreak="0">
     <w:nsid w:val="7C0A5E1C"/>
     <w:multiLevelType w:val="hybridMultilevel"/>
     <w:tmpl w:val="5A5876AA"/>
@@ -2821,7 +4021,7 @@
       </w:rPr>
     </w:lvl>
   </w:abstractNum>
-  <w:abstractNum w:abstractNumId="8" w15:restartNumberingAfterBreak="0">
+  <w:abstractNum w:abstractNumId="10" w15:restartNumberingAfterBreak="0">
     <w:nsid w:val="7C5465FF"/>
     <w:multiLevelType w:val="hybridMultilevel"/>
     <w:tmpl w:val="8C3EC834"/>
@@ -2935,10 +4135,10 @@
     </w:lvl>
   </w:abstractNum>
   <w:num w:numId="1" w16cid:durableId="1835415148">
-    <w:abstractNumId w:val="7"/>
+    <w:abstractNumId w:val="9"/>
   </w:num>
   <w:num w:numId="2" w16cid:durableId="834028377">
-    <w:abstractNumId w:val="8"/>
+    <w:abstractNumId w:val="10"/>
   </w:num>
   <w:num w:numId="3" w16cid:durableId="989557454">
     <w:abstractNumId w:val="2"/>
@@ -2956,9 +4156,15 @@
     <w:abstractNumId w:val="0"/>
   </w:num>
   <w:num w:numId="8" w16cid:durableId="95291758">
+    <w:abstractNumId w:val="8"/>
+  </w:num>
+  <w:num w:numId="9" w16cid:durableId="1692534012">
+    <w:abstractNumId w:val="7"/>
+  </w:num>
+  <w:num w:numId="10" w16cid:durableId="1922131199">
     <w:abstractNumId w:val="6"/>
   </w:num>
-  <w:num w:numId="9" w16cid:durableId="1692534012">
+  <w:num w:numId="11" w16cid:durableId="1584676823">
     <w:abstractNumId w:val="5"/>
   </w:num>
 </w:numbering>

</xml_diff>

<commit_message>
Notes to include part 1 of module 5
</commit_message>
<xml_diff>
--- a/exams/notes.docx
+++ b/exams/notes.docx
@@ -4953,10 +4953,7 @@
         <w:t xml:space="preserve">. </w:t>
       </w:r>
       <w:r>
-        <w:t>p</w:t>
-      </w:r>
-      <w:r>
-        <w:t>roliferation and migration of the epidermis closes the top of the wound. While contraction of myofibroblasts which are a differentiated form of fibroblasts will close the internal edges of the wounds</w:t>
+        <w:t>proliferation and migration of the epidermis closes the top of the wound. While contraction of myofibroblasts which are a differentiated form of fibroblasts will close the internal edges of the wounds</w:t>
       </w:r>
     </w:p>
     <w:p>
@@ -5159,10 +5156,7 @@
         <w:t>Autograft</w:t>
       </w:r>
       <w:r>
-        <w:t xml:space="preserve">: </w:t>
-      </w:r>
-      <w:r>
-        <w:t>cells used to create the skin where derived from the patient</w:t>
+        <w:t>: cells used to create the skin where derived from the patient</w:t>
       </w:r>
       <w:r>
         <w:t xml:space="preserve">, stem cells, collagen derived </w:t>
@@ -5314,6 +5308,962 @@
       </w:r>
       <w:r>
         <w:t>, 6 weeks for peripheral nerve.</w:t>
+      </w:r>
+    </w:p>
+    <w:p/>
+    <w:p>
+      <w:pPr>
+        <w:pStyle w:val="Heading2"/>
+      </w:pPr>
+      <w:r>
+        <w:t>Morphogenesis</w:t>
+      </w:r>
+    </w:p>
+    <w:p>
+      <w:pPr>
+        <w:pStyle w:val="Heading3"/>
+      </w:pPr>
+      <w:r>
+        <w:t>Early Transformations</w:t>
+      </w:r>
+    </w:p>
+    <w:p>
+      <w:r>
+        <w:t>A zygote in pro nuclear phase</w:t>
+      </w:r>
+      <w:r>
+        <w:t xml:space="preserve">, before the nuclei is joined, the </w:t>
+      </w:r>
+      <w:r>
+        <w:rPr>
+          <w:b/>
+          <w:bCs/>
+        </w:rPr>
+        <w:t>zygote</w:t>
+      </w:r>
+      <w:r>
+        <w:t xml:space="preserve"> splits evenly in two cells called </w:t>
+      </w:r>
+      <w:r>
+        <w:rPr>
+          <w:b/>
+          <w:bCs/>
+        </w:rPr>
+        <w:t>blastomeres</w:t>
+      </w:r>
+      <w:r>
+        <w:t xml:space="preserve">. </w:t>
+      </w:r>
+      <w:r>
+        <w:t xml:space="preserve">This type of cell division is called a </w:t>
+      </w:r>
+      <w:r>
+        <w:rPr>
+          <w:b/>
+          <w:bCs/>
+        </w:rPr>
+        <w:t>holoblastic cleavage</w:t>
+      </w:r>
+      <w:r>
+        <w:t>.</w:t>
+      </w:r>
+      <w:r>
+        <w:t xml:space="preserve"> Cleavage cell </w:t>
+      </w:r>
+      <w:r>
+        <w:t>cycles are</w:t>
+      </w:r>
+      <w:r>
+        <w:t xml:space="preserve"> about 12 hours in mammalian embryos. </w:t>
+      </w:r>
+      <w:r>
+        <w:t xml:space="preserve">At this point, the cells at the center are connected by </w:t>
+      </w:r>
+      <w:r>
+        <w:rPr>
+          <w:b/>
+          <w:bCs/>
+        </w:rPr>
+        <w:t xml:space="preserve">gap </w:t>
+      </w:r>
+      <w:r>
+        <w:rPr>
+          <w:b/>
+          <w:bCs/>
+        </w:rPr>
+        <w:t>junctions</w:t>
+      </w:r>
+      <w:r>
+        <w:t xml:space="preserve">. They’ll readily allow the passage of ions and small molecules between </w:t>
+      </w:r>
+      <w:r>
+        <w:t>cells;</w:t>
+      </w:r>
+      <w:r>
+        <w:t xml:space="preserve"> they are used mainly for cell-cell communication</w:t>
+      </w:r>
+      <w:r>
+        <w:t xml:space="preserve">. The cells at the outside are connected by </w:t>
+      </w:r>
+      <w:r>
+        <w:rPr>
+          <w:b/>
+          <w:bCs/>
+        </w:rPr>
+        <w:t>tight junctions</w:t>
+      </w:r>
+      <w:r>
+        <w:t xml:space="preserve"> (nothing comes out)</w:t>
+      </w:r>
+      <w:r>
+        <w:t>.</w:t>
+      </w:r>
+      <w:r>
+        <w:t xml:space="preserve"> These cells are polarized.</w:t>
+      </w:r>
+    </w:p>
+    <w:p>
+      <w:pPr>
+        <w:pStyle w:val="ListParagraph"/>
+        <w:numPr>
+          <w:ilvl w:val="0"/>
+          <w:numId w:val="19"/>
+        </w:numPr>
+      </w:pPr>
+      <w:r>
+        <w:rPr>
+          <w:b/>
+          <w:bCs/>
+        </w:rPr>
+        <w:t>“Inside-out” hypothesis</w:t>
+      </w:r>
+      <w:r>
+        <w:t>: when the embryo is around the 16</w:t>
+      </w:r>
+      <w:r>
+        <w:rPr>
+          <w:vertAlign w:val="superscript"/>
+        </w:rPr>
+        <w:t>th</w:t>
+      </w:r>
+      <w:r>
+        <w:t xml:space="preserve"> cell stage, cells in the middle, already have an interior identity. </w:t>
+      </w:r>
+      <w:r>
+        <w:t xml:space="preserve">Cells on the exterior have an exterior identity. </w:t>
+      </w:r>
+    </w:p>
+    <w:p>
+      <w:pPr>
+        <w:pStyle w:val="ListParagraph"/>
+        <w:numPr>
+          <w:ilvl w:val="0"/>
+          <w:numId w:val="19"/>
+        </w:numPr>
+      </w:pPr>
+      <w:r>
+        <w:rPr>
+          <w:b/>
+          <w:bCs/>
+        </w:rPr>
+        <w:t>“Polarization” hypothesis</w:t>
+      </w:r>
+      <w:r>
+        <w:t xml:space="preserve">: </w:t>
+      </w:r>
+      <w:r>
+        <w:t xml:space="preserve">all the cells in the embryo become polarized </w:t>
+      </w:r>
+      <w:r>
+        <w:t xml:space="preserve">and when cleavage happens, the cells will divide into two very different daughter cells. </w:t>
+      </w:r>
+      <w:r>
+        <w:t xml:space="preserve">A daughter cell: interior identity, another: exterior identity. </w:t>
+      </w:r>
+    </w:p>
+    <w:p>
+      <w:pPr>
+        <w:pStyle w:val="ListParagraph"/>
+        <w:numPr>
+          <w:ilvl w:val="0"/>
+          <w:numId w:val="19"/>
+        </w:numPr>
+      </w:pPr>
+      <w:r>
+        <w:rPr>
+          <w:b/>
+          <w:bCs/>
+        </w:rPr>
+        <w:t>“Cleavage-driven” hypothesis</w:t>
+      </w:r>
+      <w:r>
+        <w:t xml:space="preserve">: </w:t>
+      </w:r>
+      <w:r>
+        <w:t xml:space="preserve">early cleavage events specify inner and outer cells.  </w:t>
+      </w:r>
+      <w:r>
+        <w:t>Before the embryo reaches the 16</w:t>
+      </w:r>
+      <w:r>
+        <w:rPr>
+          <w:vertAlign w:val="superscript"/>
+        </w:rPr>
+        <w:t>th</w:t>
+      </w:r>
+      <w:r>
+        <w:t xml:space="preserve"> stage, identity of these cells already decided.</w:t>
+      </w:r>
+    </w:p>
+    <w:p>
+      <w:pPr>
+        <w:pStyle w:val="ListParagraph"/>
+        <w:numPr>
+          <w:ilvl w:val="0"/>
+          <w:numId w:val="19"/>
+        </w:numPr>
+      </w:pPr>
+      <w:r>
+        <w:t>The embryo continues to develop into</w:t>
+      </w:r>
+      <w:r>
+        <w:t xml:space="preserve"> the </w:t>
+      </w:r>
+      <w:r>
+        <w:rPr>
+          <w:b/>
+          <w:bCs/>
+        </w:rPr>
+        <w:t>morula</w:t>
+      </w:r>
+      <w:r>
+        <w:t xml:space="preserve">. </w:t>
+      </w:r>
+      <w:r>
+        <w:t>When morula is between 16 and 32 cells, it will collect fluid at its center, creating an internal cavity</w:t>
+      </w:r>
+      <w:r>
+        <w:t xml:space="preserve">: the </w:t>
+      </w:r>
+      <w:r>
+        <w:rPr>
+          <w:b/>
+          <w:bCs/>
+        </w:rPr>
+        <w:t>blast</w:t>
+      </w:r>
+      <w:r>
+        <w:rPr>
+          <w:b/>
+          <w:bCs/>
+        </w:rPr>
+        <w:t>o</w:t>
+      </w:r>
+      <w:r>
+        <w:rPr>
+          <w:b/>
+          <w:bCs/>
+        </w:rPr>
+        <w:t>coel</w:t>
+      </w:r>
+      <w:r>
+        <w:t xml:space="preserve">. </w:t>
+      </w:r>
+      <w:r>
+        <w:t xml:space="preserve">Two distinct cell populations the embryo is now a </w:t>
+      </w:r>
+      <w:r>
+        <w:rPr>
+          <w:b/>
+          <w:bCs/>
+        </w:rPr>
+        <w:t>blastocyst</w:t>
+      </w:r>
+      <w:r>
+        <w:t xml:space="preserve">. </w:t>
+      </w:r>
+      <w:r>
+        <w:t xml:space="preserve">The outer cell population: the </w:t>
+      </w:r>
+      <w:r>
+        <w:rPr>
+          <w:b/>
+          <w:bCs/>
+        </w:rPr>
+        <w:t>trophoblast</w:t>
+      </w:r>
+      <w:r>
+        <w:t xml:space="preserve">. </w:t>
+      </w:r>
+      <w:r>
+        <w:t xml:space="preserve">The inner cell population: </w:t>
+      </w:r>
+      <w:r>
+        <w:t xml:space="preserve">the </w:t>
+      </w:r>
+      <w:r>
+        <w:rPr>
+          <w:b/>
+          <w:bCs/>
+        </w:rPr>
+        <w:t>inner cell mass</w:t>
+      </w:r>
+      <w:r>
+        <w:t xml:space="preserve">. </w:t>
+      </w:r>
+    </w:p>
+    <w:p>
+      <w:pPr>
+        <w:pStyle w:val="ListParagraph"/>
+        <w:numPr>
+          <w:ilvl w:val="0"/>
+          <w:numId w:val="19"/>
+        </w:numPr>
+      </w:pPr>
+      <w:r>
+        <w:rPr>
+          <w:b/>
+          <w:bCs/>
+        </w:rPr>
+        <w:t>Variable cleavage</w:t>
+      </w:r>
+      <w:r>
+        <w:t xml:space="preserve">: </w:t>
+      </w:r>
+      <w:r>
+        <w:t>(</w:t>
+      </w:r>
+      <w:r>
+        <w:t xml:space="preserve">from </w:t>
+      </w:r>
+      <w:r>
+        <w:t>embryo-to-embryo</w:t>
+      </w:r>
+      <w:r>
+        <w:t xml:space="preserve"> same number of cells in the inner cell mass</w:t>
+      </w:r>
+      <w:r>
+        <w:t xml:space="preserve">) in the trophoblast, it varies. </w:t>
+      </w:r>
+    </w:p>
+    <w:p>
+      <w:pPr>
+        <w:pStyle w:val="ListParagraph"/>
+        <w:numPr>
+          <w:ilvl w:val="0"/>
+          <w:numId w:val="19"/>
+        </w:numPr>
+      </w:pPr>
+      <w:r>
+        <w:rPr>
+          <w:b/>
+          <w:bCs/>
+        </w:rPr>
+        <w:t>Regulated development or stepwise approximation</w:t>
+      </w:r>
+      <w:r>
+        <w:t xml:space="preserve">: cells from trophoblast, </w:t>
+      </w:r>
+      <w:r>
+        <w:t xml:space="preserve">can convert to cells in the inner mass. Important because the inner cell mass becomes the </w:t>
+      </w:r>
+      <w:r>
+        <w:rPr>
+          <w:b/>
+          <w:bCs/>
+        </w:rPr>
+        <w:t>fetus</w:t>
+      </w:r>
+      <w:r>
+        <w:t xml:space="preserve">, the trophoblast becomes the </w:t>
+      </w:r>
+      <w:r>
+        <w:rPr>
+          <w:b/>
+          <w:bCs/>
+        </w:rPr>
+        <w:t>placenta</w:t>
+      </w:r>
+      <w:r>
+        <w:t>.</w:t>
+      </w:r>
+      <w:r>
+        <w:t xml:space="preserve"> </w:t>
+      </w:r>
+    </w:p>
+    <w:p>
+      <w:pPr>
+        <w:pStyle w:val="ListParagraph"/>
+        <w:numPr>
+          <w:ilvl w:val="0"/>
+          <w:numId w:val="19"/>
+        </w:numPr>
+      </w:pPr>
+      <w:r>
+        <w:t>The inner cell</w:t>
+      </w:r>
+      <w:r>
+        <w:t xml:space="preserve"> mass will continue to develop through the </w:t>
+      </w:r>
+      <w:r>
+        <w:rPr>
+          <w:b/>
+          <w:bCs/>
+        </w:rPr>
+        <w:t>gastrulation</w:t>
+      </w:r>
+      <w:r>
+        <w:t xml:space="preserve">. </w:t>
+      </w:r>
+      <w:r>
+        <w:t xml:space="preserve">This begins when a layer of inner cell mass moves to cover the interior: the </w:t>
+      </w:r>
+      <w:r>
+        <w:rPr>
+          <w:b/>
+          <w:bCs/>
+        </w:rPr>
+        <w:t>blastocoel cavity</w:t>
+      </w:r>
+      <w:r>
+        <w:t>.</w:t>
+      </w:r>
+      <w:r>
+        <w:t xml:space="preserve"> This process is called </w:t>
+      </w:r>
+      <w:r>
+        <w:rPr>
+          <w:b/>
+          <w:bCs/>
+        </w:rPr>
+        <w:t>delamination</w:t>
+      </w:r>
+      <w:r>
+        <w:t xml:space="preserve"> because a layer peeling off that inner cell mass to coat the interior cavity. </w:t>
+      </w:r>
+      <w:r>
+        <w:t xml:space="preserve">What result, two structures: the </w:t>
+      </w:r>
+      <w:r>
+        <w:rPr>
+          <w:b/>
+          <w:bCs/>
+        </w:rPr>
+        <w:t>hypoblast</w:t>
+      </w:r>
+      <w:r>
+        <w:t xml:space="preserve">, </w:t>
+      </w:r>
+      <w:r>
+        <w:t xml:space="preserve">sitting on top of what used to be the inner cell and the </w:t>
+      </w:r>
+      <w:r>
+        <w:rPr>
+          <w:b/>
+          <w:bCs/>
+        </w:rPr>
+        <w:t>yok sac</w:t>
+      </w:r>
+      <w:r>
+        <w:t xml:space="preserve">. At this point the inner cell mass is the </w:t>
+      </w:r>
+      <w:r>
+        <w:rPr>
+          <w:b/>
+          <w:bCs/>
+        </w:rPr>
+        <w:t>epiblast</w:t>
+      </w:r>
+      <w:r>
+        <w:t xml:space="preserve">. </w:t>
+      </w:r>
+      <w:r>
+        <w:t xml:space="preserve">A second delamination </w:t>
+      </w:r>
+      <w:r>
+        <w:t xml:space="preserve">creates a new fluid-filled space: the </w:t>
+      </w:r>
+      <w:r>
+        <w:rPr>
+          <w:b/>
+          <w:bCs/>
+        </w:rPr>
+        <w:t>amniotic cavity</w:t>
+      </w:r>
+      <w:r>
+        <w:t xml:space="preserve">. </w:t>
+      </w:r>
+      <w:r>
+        <w:t xml:space="preserve">This cavity will surround </w:t>
+      </w:r>
+      <w:r>
+        <w:lastRenderedPageBreak/>
+        <w:t>the fetus and will protect it up until birth.</w:t>
+      </w:r>
+      <w:r>
+        <w:t xml:space="preserve"> The epiblast will develop into the fetus. </w:t>
+      </w:r>
+      <w:r>
+        <w:t xml:space="preserve">Fluid-filled structure is being prompted by diffusion limitations, </w:t>
+      </w:r>
+      <w:r>
+        <w:rPr>
+          <w:b/>
+          <w:bCs/>
+        </w:rPr>
+        <w:t>diffusion of nutrients</w:t>
+      </w:r>
+      <w:r>
+        <w:t xml:space="preserve">. </w:t>
+      </w:r>
+      <w:r>
+        <w:t xml:space="preserve">As the embryo develops, and grows thicker in cell layers, </w:t>
+      </w:r>
+      <w:r>
+        <w:t xml:space="preserve">nutrient demand will no longer be </w:t>
+      </w:r>
+      <w:r>
+        <w:t>met by just cavity formation</w:t>
+      </w:r>
+      <w:r>
+        <w:t>, that is creating thinner layer</w:t>
+      </w:r>
+      <w:r>
+        <w:t>s</w:t>
+      </w:r>
+      <w:r>
+        <w:t xml:space="preserve">. </w:t>
+      </w:r>
+      <w:r>
+        <w:t xml:space="preserve"> </w:t>
+      </w:r>
+      <w:r>
+        <w:t>Instead,</w:t>
+      </w:r>
+      <w:r>
+        <w:t xml:space="preserve"> it will be met by the circulatory system, </w:t>
+      </w:r>
+      <w:r>
+        <w:t xml:space="preserve">the </w:t>
+      </w:r>
+      <w:r>
+        <w:rPr>
+          <w:u w:val="single"/>
+        </w:rPr>
+        <w:t>development of blood vessels</w:t>
+      </w:r>
+      <w:r>
+        <w:t xml:space="preserve">, that will be able to get nutrients and oxygen deep into tissues. </w:t>
+      </w:r>
+    </w:p>
+    <w:p>
+      <w:pPr>
+        <w:pStyle w:val="ListParagraph"/>
+        <w:numPr>
+          <w:ilvl w:val="0"/>
+          <w:numId w:val="19"/>
+        </w:numPr>
+      </w:pPr>
+      <w:r>
+        <w:t>In the primitive streak, significant movement take</w:t>
+      </w:r>
+      <w:r>
+        <w:t>s</w:t>
+      </w:r>
+      <w:r>
+        <w:t xml:space="preserve"> place. </w:t>
+      </w:r>
+      <w:r>
+        <w:t xml:space="preserve">What result is the formation of 3 germ layers: the </w:t>
+      </w:r>
+      <w:r>
+        <w:rPr>
+          <w:b/>
+          <w:bCs/>
+        </w:rPr>
+        <w:t>endoderm, mesoderm and ectoderm</w:t>
+      </w:r>
+      <w:r>
+        <w:t xml:space="preserve">. </w:t>
+      </w:r>
+    </w:p>
+    <w:p>
+      <w:pPr>
+        <w:pStyle w:val="ListParagraph"/>
+        <w:numPr>
+          <w:ilvl w:val="0"/>
+          <w:numId w:val="19"/>
+        </w:numPr>
+      </w:pPr>
+      <w:r>
+        <w:t>A group of cells in the ectoderm will travel down along the primitive node (</w:t>
+      </w:r>
+      <w:proofErr w:type="spellStart"/>
+      <w:r>
+        <w:t>Hensen’s</w:t>
+      </w:r>
+      <w:proofErr w:type="spellEnd"/>
+      <w:r>
+        <w:t xml:space="preserve"> node) </w:t>
+      </w:r>
+      <w:r>
+        <w:t xml:space="preserve">to form the </w:t>
+      </w:r>
+      <w:r>
+        <w:rPr>
+          <w:b/>
+          <w:bCs/>
+        </w:rPr>
+        <w:t>notochord</w:t>
+      </w:r>
+      <w:r>
+        <w:t>, which supplies signals to all 3 germ layers</w:t>
+      </w:r>
+      <w:r>
+        <w:t xml:space="preserve">, will help in the formation of the CNS from the ectoderm, </w:t>
+      </w:r>
+      <w:r>
+        <w:t xml:space="preserve">connective tissue from the mesoderm, </w:t>
+      </w:r>
+      <w:r>
+        <w:t xml:space="preserve">and the respiratory tract from the endoderm. </w:t>
+      </w:r>
+    </w:p>
+    <w:p>
+      <w:pPr>
+        <w:pStyle w:val="ListParagraph"/>
+        <w:numPr>
+          <w:ilvl w:val="0"/>
+          <w:numId w:val="19"/>
+        </w:numPr>
+      </w:pPr>
+      <w:r>
+        <w:t xml:space="preserve">Folding of the ectoderm continues and a tube is formed, eventually dissociated from the ectoderm, siting on top of notochord and beneath the </w:t>
+      </w:r>
+      <w:r>
+        <w:rPr>
+          <w:b/>
+          <w:bCs/>
+        </w:rPr>
+        <w:t>neural crest</w:t>
+      </w:r>
+      <w:r>
+        <w:t xml:space="preserve">: this tube will from the brain, brain stem and the spinal cord. </w:t>
+      </w:r>
+    </w:p>
+    <w:p>
+      <w:pPr>
+        <w:pStyle w:val="ListParagraph"/>
+        <w:numPr>
+          <w:ilvl w:val="0"/>
+          <w:numId w:val="19"/>
+        </w:numPr>
+      </w:pPr>
+      <w:r>
+        <w:t xml:space="preserve">As the embryo develops more, the amnion will pull </w:t>
+      </w:r>
+      <w:r>
+        <w:t>down, and</w:t>
+      </w:r>
+      <w:r>
+        <w:t xml:space="preserve"> the cavity will pull down and close around the neural tube. </w:t>
+      </w:r>
+      <w:r>
+        <w:t xml:space="preserve">To enclose the 3 germ layers, it </w:t>
+      </w:r>
+      <w:r>
+        <w:t>s</w:t>
+      </w:r>
+      <w:r>
+        <w:t xml:space="preserve">will begin to pinch off a portion of </w:t>
+      </w:r>
+      <w:r>
+        <w:t>yolk sac</w:t>
+      </w:r>
+      <w:r>
+        <w:t xml:space="preserve">. </w:t>
+      </w:r>
+      <w:r>
+        <w:t xml:space="preserve">One cavity is being pinched off by this folding is the </w:t>
+      </w:r>
+      <w:r>
+        <w:rPr>
+          <w:b/>
+          <w:bCs/>
+        </w:rPr>
+        <w:t>gut cavity</w:t>
+      </w:r>
+      <w:r>
+        <w:t xml:space="preserve">, and progressing a fully tubular structure for the gut. </w:t>
+      </w:r>
+      <w:r>
+        <w:t>At the end of these folds and pinches, embryo fully encased within the amniotic sac.</w:t>
+      </w:r>
+      <w:r>
+        <w:t xml:space="preserve"> </w:t>
+      </w:r>
+    </w:p>
+    <w:p>
+      <w:pPr>
+        <w:pStyle w:val="ListParagraph"/>
+        <w:numPr>
+          <w:ilvl w:val="0"/>
+          <w:numId w:val="19"/>
+        </w:numPr>
+      </w:pPr>
+      <w:r>
+        <w:rPr>
+          <w:b/>
+          <w:bCs/>
+        </w:rPr>
+        <w:t>Fate mapping</w:t>
+      </w:r>
+      <w:r>
+        <w:t>: depictions of an embryo with the fate of each cell identifie</w:t>
+      </w:r>
+      <w:r>
+        <w:t>d, label cells, and see where cells end up over time.</w:t>
+      </w:r>
+      <w:r>
+        <w:t xml:space="preserve"> Originally </w:t>
+      </w:r>
+      <w:r>
+        <w:rPr>
+          <w:b/>
+          <w:bCs/>
+        </w:rPr>
+        <w:t xml:space="preserve">Nile blue </w:t>
+      </w:r>
+      <w:r>
+        <w:rPr>
+          <w:b/>
+          <w:bCs/>
+        </w:rPr>
+        <w:t>dye</w:t>
+      </w:r>
+      <w:r>
+        <w:t>, carried</w:t>
+      </w:r>
+      <w:r>
+        <w:t xml:space="preserve"> though cell division so lineage can be </w:t>
+      </w:r>
+      <w:r>
+        <w:t>tracked</w:t>
+      </w:r>
+      <w:r>
+        <w:t xml:space="preserve">. </w:t>
+      </w:r>
+      <w:r>
+        <w:rPr>
+          <w:b/>
+          <w:bCs/>
+        </w:rPr>
+        <w:t>Genetic inducible fate mapping</w:t>
+      </w:r>
+      <w:r>
+        <w:t xml:space="preserve">: </w:t>
+      </w:r>
+      <w:r>
+        <w:t xml:space="preserve">pattern formation of gene expression. </w:t>
+      </w:r>
+      <w:r>
+        <w:t xml:space="preserve">Expression of gene of interest is linked to a reporter gene. </w:t>
+      </w:r>
+      <w:r>
+        <w:t xml:space="preserve">System used: </w:t>
+      </w:r>
+      <w:r>
+        <w:rPr>
+          <w:b/>
+          <w:bCs/>
+        </w:rPr>
+        <w:t>Cre-lox</w:t>
+      </w:r>
+      <w:r>
+        <w:t xml:space="preserve"> system:  </w:t>
+      </w:r>
+      <w:r>
+        <w:t xml:space="preserve">in front of reporter gene a stop sequence. </w:t>
+      </w:r>
+      <w:r>
+        <w:t xml:space="preserve"> </w:t>
+      </w:r>
+      <w:r>
+        <w:t xml:space="preserve">Only when animal is given </w:t>
+      </w:r>
+      <w:r>
+        <w:rPr>
+          <w:b/>
+          <w:bCs/>
+        </w:rPr>
+        <w:t>tamoxifen</w:t>
+      </w:r>
+      <w:r>
+        <w:t xml:space="preserve">, when Cre molecules become freed from the cytoplasm, </w:t>
+      </w:r>
+      <w:r>
+        <w:t>go and induce recombination between the two lox P sites that results in the removal of the stop sequence</w:t>
+      </w:r>
+      <w:r>
+        <w:t>, and allows the reporter gene to be made</w:t>
+      </w:r>
+      <w:r>
+        <w:t xml:space="preserve"> (reporter gene was linked to a gene expressed in the hindbrain).</w:t>
+      </w:r>
+      <w:r>
+        <w:t xml:space="preserve"> Critical to the success of this technique is that the recombined allele is constitutive and inheritable. </w:t>
+      </w:r>
+    </w:p>
+    <w:p>
+      <w:pPr>
+        <w:pStyle w:val="ListParagraph"/>
+        <w:numPr>
+          <w:ilvl w:val="0"/>
+          <w:numId w:val="19"/>
+        </w:numPr>
+      </w:pPr>
+      <w:r>
+        <w:rPr>
+          <w:b/>
+          <w:bCs/>
+        </w:rPr>
+        <w:t>Mitotic wave</w:t>
+      </w:r>
+      <w:r>
+        <w:t xml:space="preserve">: </w:t>
+      </w:r>
+      <w:r>
+        <w:t>a wave of proliferation that runs down the length of the embryo</w:t>
+      </w:r>
+      <w:r>
+        <w:t>.</w:t>
+      </w:r>
+    </w:p>
+    <w:p>
+      <w:pPr>
+        <w:pStyle w:val="ListParagraph"/>
+        <w:numPr>
+          <w:ilvl w:val="0"/>
+          <w:numId w:val="19"/>
+        </w:numPr>
+      </w:pPr>
+      <w:r>
+        <w:t>Morula: cells totipotent, blastocyst: pluripotent, after step wise approximation, the trophoblast and inner mass cells have discrete fate: unipotent.</w:t>
+      </w:r>
+    </w:p>
+    <w:p>
+      <w:pPr>
+        <w:pStyle w:val="ListParagraph"/>
+        <w:numPr>
+          <w:ilvl w:val="0"/>
+          <w:numId w:val="19"/>
+        </w:numPr>
+      </w:pPr>
+      <w:r>
+        <w:t>Two mode of cell specification:</w:t>
+      </w:r>
+    </w:p>
+    <w:p>
+      <w:pPr>
+        <w:pStyle w:val="ListParagraph"/>
+        <w:numPr>
+          <w:ilvl w:val="1"/>
+          <w:numId w:val="19"/>
+        </w:numPr>
+      </w:pPr>
+      <w:r>
+        <w:rPr>
+          <w:b/>
+          <w:bCs/>
+        </w:rPr>
+        <w:t>Autonomous specification</w:t>
+      </w:r>
+      <w:r>
+        <w:t>: all signal cells need to determine fate, are contained within cells cytoplasm.</w:t>
+      </w:r>
+      <w:r>
+        <w:t xml:space="preserve"> Asymmetric cleavage can result in daughter cells of different fates.</w:t>
+      </w:r>
+    </w:p>
+    <w:p>
+      <w:pPr>
+        <w:pStyle w:val="ListParagraph"/>
+        <w:numPr>
+          <w:ilvl w:val="1"/>
+          <w:numId w:val="19"/>
+        </w:numPr>
+      </w:pPr>
+      <w:r>
+        <w:rPr>
+          <w:b/>
+          <w:bCs/>
+        </w:rPr>
+        <w:t>Conditional specification</w:t>
+      </w:r>
+      <w:r>
+        <w:t xml:space="preserve">: </w:t>
+      </w:r>
+      <w:r>
+        <w:t>cells depend on the condition of their neighboring cells</w:t>
+      </w:r>
+      <w:r>
+        <w:t xml:space="preserve"> and environment for fate determination. </w:t>
+      </w:r>
+    </w:p>
+    <w:p>
+      <w:pPr>
+        <w:pStyle w:val="ListParagraph"/>
+        <w:numPr>
+          <w:ilvl w:val="0"/>
+          <w:numId w:val="19"/>
+        </w:numPr>
+      </w:pPr>
+      <w:r>
+        <w:rPr>
+          <w:b/>
+          <w:bCs/>
+        </w:rPr>
+        <w:t>Positional control or conditional environment control</w:t>
+      </w:r>
+      <w:r>
+        <w:t xml:space="preserve">. </w:t>
+      </w:r>
+      <w:r>
+        <w:rPr>
+          <w:b/>
+          <w:bCs/>
+        </w:rPr>
+        <w:t>Blastema</w:t>
+      </w:r>
+      <w:r>
+        <w:t xml:space="preserve">: group of dedifferentiated cells from which all the new cells and regenerated limb come from. </w:t>
+      </w:r>
+      <w:r>
+        <w:t>Blastema has environmental memory</w:t>
+      </w:r>
+      <w:r>
+        <w:t xml:space="preserve"> or conditional memory of the amputation. </w:t>
+      </w:r>
+    </w:p>
+    <w:p>
+      <w:pPr>
+        <w:pStyle w:val="ListParagraph"/>
+        <w:numPr>
+          <w:ilvl w:val="0"/>
+          <w:numId w:val="19"/>
+        </w:numPr>
+      </w:pPr>
+      <w:r>
+        <w:t>Every cell has the same genes.</w:t>
+      </w:r>
+      <w:r>
+        <w:t xml:space="preserve"> </w:t>
+      </w:r>
+      <w:r>
+        <w:t>G</w:t>
+      </w:r>
+      <w:r>
+        <w:t>enes are not lost as cell specialized they are silenced.</w:t>
       </w:r>
     </w:p>
     <w:p/>
@@ -6885,6 +7835,119 @@
     </w:lvl>
   </w:abstractNum>
   <w:abstractNum w:abstractNumId="14" w15:restartNumberingAfterBreak="0">
+    <w:nsid w:val="742D4681"/>
+    <w:multiLevelType w:val="hybridMultilevel"/>
+    <w:tmpl w:val="48508EE8"/>
+    <w:lvl w:ilvl="0" w:tplc="04090001">
+      <w:start w:val="1"/>
+      <w:numFmt w:val="bullet"/>
+      <w:lvlText w:val=""/>
+      <w:lvlJc w:val="left"/>
+      <w:pPr>
+        <w:ind w:left="360" w:hanging="360"/>
+      </w:pPr>
+      <w:rPr>
+        <w:rFonts w:ascii="Symbol" w:hAnsi="Symbol" w:hint="default"/>
+      </w:rPr>
+    </w:lvl>
+    <w:lvl w:ilvl="1" w:tplc="04090003">
+      <w:start w:val="1"/>
+      <w:numFmt w:val="bullet"/>
+      <w:lvlText w:val="o"/>
+      <w:lvlJc w:val="left"/>
+      <w:pPr>
+        <w:ind w:left="1080" w:hanging="360"/>
+      </w:pPr>
+      <w:rPr>
+        <w:rFonts w:ascii="Courier New" w:hAnsi="Courier New" w:cs="Courier New" w:hint="default"/>
+      </w:rPr>
+    </w:lvl>
+    <w:lvl w:ilvl="2" w:tplc="04090005" w:tentative="1">
+      <w:start w:val="1"/>
+      <w:numFmt w:val="bullet"/>
+      <w:lvlText w:val=""/>
+      <w:lvlJc w:val="left"/>
+      <w:pPr>
+        <w:ind w:left="1800" w:hanging="360"/>
+      </w:pPr>
+      <w:rPr>
+        <w:rFonts w:ascii="Wingdings" w:hAnsi="Wingdings" w:hint="default"/>
+      </w:rPr>
+    </w:lvl>
+    <w:lvl w:ilvl="3" w:tplc="04090001" w:tentative="1">
+      <w:start w:val="1"/>
+      <w:numFmt w:val="bullet"/>
+      <w:lvlText w:val=""/>
+      <w:lvlJc w:val="left"/>
+      <w:pPr>
+        <w:ind w:left="2520" w:hanging="360"/>
+      </w:pPr>
+      <w:rPr>
+        <w:rFonts w:ascii="Symbol" w:hAnsi="Symbol" w:hint="default"/>
+      </w:rPr>
+    </w:lvl>
+    <w:lvl w:ilvl="4" w:tplc="04090003" w:tentative="1">
+      <w:start w:val="1"/>
+      <w:numFmt w:val="bullet"/>
+      <w:lvlText w:val="o"/>
+      <w:lvlJc w:val="left"/>
+      <w:pPr>
+        <w:ind w:left="3240" w:hanging="360"/>
+      </w:pPr>
+      <w:rPr>
+        <w:rFonts w:ascii="Courier New" w:hAnsi="Courier New" w:cs="Courier New" w:hint="default"/>
+      </w:rPr>
+    </w:lvl>
+    <w:lvl w:ilvl="5" w:tplc="04090005" w:tentative="1">
+      <w:start w:val="1"/>
+      <w:numFmt w:val="bullet"/>
+      <w:lvlText w:val=""/>
+      <w:lvlJc w:val="left"/>
+      <w:pPr>
+        <w:ind w:left="3960" w:hanging="360"/>
+      </w:pPr>
+      <w:rPr>
+        <w:rFonts w:ascii="Wingdings" w:hAnsi="Wingdings" w:hint="default"/>
+      </w:rPr>
+    </w:lvl>
+    <w:lvl w:ilvl="6" w:tplc="04090001" w:tentative="1">
+      <w:start w:val="1"/>
+      <w:numFmt w:val="bullet"/>
+      <w:lvlText w:val=""/>
+      <w:lvlJc w:val="left"/>
+      <w:pPr>
+        <w:ind w:left="4680" w:hanging="360"/>
+      </w:pPr>
+      <w:rPr>
+        <w:rFonts w:ascii="Symbol" w:hAnsi="Symbol" w:hint="default"/>
+      </w:rPr>
+    </w:lvl>
+    <w:lvl w:ilvl="7" w:tplc="04090003" w:tentative="1">
+      <w:start w:val="1"/>
+      <w:numFmt w:val="bullet"/>
+      <w:lvlText w:val="o"/>
+      <w:lvlJc w:val="left"/>
+      <w:pPr>
+        <w:ind w:left="5400" w:hanging="360"/>
+      </w:pPr>
+      <w:rPr>
+        <w:rFonts w:ascii="Courier New" w:hAnsi="Courier New" w:cs="Courier New" w:hint="default"/>
+      </w:rPr>
+    </w:lvl>
+    <w:lvl w:ilvl="8" w:tplc="04090005" w:tentative="1">
+      <w:start w:val="1"/>
+      <w:numFmt w:val="bullet"/>
+      <w:lvlText w:val=""/>
+      <w:lvlJc w:val="left"/>
+      <w:pPr>
+        <w:ind w:left="6120" w:hanging="360"/>
+      </w:pPr>
+      <w:rPr>
+        <w:rFonts w:ascii="Wingdings" w:hAnsi="Wingdings" w:hint="default"/>
+      </w:rPr>
+    </w:lvl>
+  </w:abstractNum>
+  <w:abstractNum w:abstractNumId="15" w15:restartNumberingAfterBreak="0">
     <w:nsid w:val="74E842FA"/>
     <w:multiLevelType w:val="hybridMultilevel"/>
     <w:tmpl w:val="40F41D54"/>
@@ -6974,7 +8037,7 @@
       </w:pPr>
     </w:lvl>
   </w:abstractNum>
-  <w:abstractNum w:abstractNumId="15" w15:restartNumberingAfterBreak="0">
+  <w:abstractNum w:abstractNumId="16" w15:restartNumberingAfterBreak="0">
     <w:nsid w:val="79E46F7A"/>
     <w:multiLevelType w:val="hybridMultilevel"/>
     <w:tmpl w:val="5E72B864"/>
@@ -7064,7 +8127,7 @@
       </w:pPr>
     </w:lvl>
   </w:abstractNum>
-  <w:abstractNum w:abstractNumId="16" w15:restartNumberingAfterBreak="0">
+  <w:abstractNum w:abstractNumId="17" w15:restartNumberingAfterBreak="0">
     <w:nsid w:val="7C0A5E1C"/>
     <w:multiLevelType w:val="hybridMultilevel"/>
     <w:tmpl w:val="5A5876AA"/>
@@ -7177,7 +8240,7 @@
       </w:rPr>
     </w:lvl>
   </w:abstractNum>
-  <w:abstractNum w:abstractNumId="17" w15:restartNumberingAfterBreak="0">
+  <w:abstractNum w:abstractNumId="18" w15:restartNumberingAfterBreak="0">
     <w:nsid w:val="7C5465FF"/>
     <w:multiLevelType w:val="hybridMultilevel"/>
     <w:tmpl w:val="8C3EC834"/>
@@ -7291,10 +8354,10 @@
     </w:lvl>
   </w:abstractNum>
   <w:num w:numId="1" w16cid:durableId="1835415148">
-    <w:abstractNumId w:val="16"/>
+    <w:abstractNumId w:val="17"/>
   </w:num>
   <w:num w:numId="2" w16cid:durableId="834028377">
-    <w:abstractNumId w:val="17"/>
+    <w:abstractNumId w:val="18"/>
   </w:num>
   <w:num w:numId="3" w16cid:durableId="989557454">
     <w:abstractNumId w:val="2"/>
@@ -7330,19 +8393,22 @@
     <w:abstractNumId w:val="13"/>
   </w:num>
   <w:num w:numId="14" w16cid:durableId="1250446">
-    <w:abstractNumId w:val="15"/>
+    <w:abstractNumId w:val="16"/>
   </w:num>
   <w:num w:numId="15" w16cid:durableId="1114208322">
     <w:abstractNumId w:val="6"/>
   </w:num>
   <w:num w:numId="16" w16cid:durableId="177433319">
-    <w:abstractNumId w:val="14"/>
+    <w:abstractNumId w:val="15"/>
   </w:num>
   <w:num w:numId="17" w16cid:durableId="1740714192">
     <w:abstractNumId w:val="8"/>
   </w:num>
   <w:num w:numId="18" w16cid:durableId="635598391">
     <w:abstractNumId w:val="9"/>
+  </w:num>
+  <w:num w:numId="19" w16cid:durableId="493646888">
+    <w:abstractNumId w:val="14"/>
   </w:num>
 </w:numbering>
 </file>

</xml_diff>